<commit_message>
update next_steps_complaint and add next_steps_inspection_request_letter
</commit_message>
<xml_diff>
--- a/docassemble/HousingCodeChecklist/data/templates/next_steps_complaint.docx
+++ b/docassemble/HousingCodeChecklist/data/templates/next_steps_complaint.docx
@@ -1277,13 +1277,12 @@
         </w:rPr>
         <w:t xml:space="preserve">Serve </w:t>
       </w:r>
-      <w:proofErr w:type="gramStart"/>
       <w:r>
         <w:rPr>
           <w:sz w:val="24"/>
           <w:szCs w:val="24"/>
         </w:rPr>
-        <w:t xml:space="preserve">{{ </w:t>
+        <w:t xml:space="preserve">{% if </w:t>
       </w:r>
       <w:proofErr w:type="spellStart"/>
       <w:r>
@@ -1291,23 +1290,47 @@
           <w:sz w:val="24"/>
           <w:szCs w:val="24"/>
         </w:rPr>
-        <w:t>other</w:t>
-      </w:r>
-      <w:proofErr w:type="gramEnd"/>
+        <w:t>ll_name_unknown</w:t>
+      </w:r>
+      <w:proofErr w:type="spellEnd"/>
       <w:r>
         <w:rPr>
           <w:sz w:val="24"/>
           <w:szCs w:val="24"/>
         </w:rPr>
-        <w:t>_parties</w:t>
-      </w:r>
-      <w:proofErr w:type="spellEnd"/>
+        <w:t xml:space="preserve"> </w:t>
+      </w:r>
+      <w:proofErr w:type="gramStart"/>
       <w:r>
         <w:rPr>
           <w:sz w:val="24"/>
           <w:szCs w:val="24"/>
         </w:rPr>
-        <w:t xml:space="preserve"> }}</w:t>
+        <w:t>%}your</w:t>
+      </w:r>
+      <w:proofErr w:type="gramEnd"/>
+      <w:r>
+        <w:rPr>
+          <w:sz w:val="24"/>
+          <w:szCs w:val="24"/>
+        </w:rPr>
+        <w:t xml:space="preserve"> landlord{% else %}{{ </w:t>
+      </w:r>
+      <w:proofErr w:type="spellStart"/>
+      <w:r>
+        <w:rPr>
+          <w:sz w:val="24"/>
+          <w:szCs w:val="24"/>
+        </w:rPr>
+        <w:t>other_parties</w:t>
+      </w:r>
+      <w:proofErr w:type="spellEnd"/>
+      <w:r>
+        <w:rPr>
+          <w:sz w:val="24"/>
+          <w:szCs w:val="24"/>
+        </w:rPr>
+        <w:t xml:space="preserve"> }}{% endif %}</w:t>
       </w:r>
     </w:p>
     <w:p>
@@ -1721,19 +1744,6 @@
       <w:r>
         <w:t xml:space="preserve"> to fill in just that one document.</w:t>
       </w:r>
-    </w:p>
-    <w:p>
-      <w:pPr>
-        <w:suppressAutoHyphens w:val="0"/>
-        <w:spacing w:after="80" w:line="240" w:lineRule="auto"/>
-        <w:rPr>
-          <w14:textOutline w14:w="9525" w14:cap="rnd" w14:cmpd="sng" w14:algn="ctr">
-            <w14:noFill/>
-            <w14:prstDash w14:val="solid"/>
-            <w14:bevel/>
-          </w14:textOutline>
-        </w:rPr>
-      </w:pPr>
     </w:p>
     <w:sectPr>
       <w:type w:val="continuous"/>
@@ -3597,6 +3607,7 @@
     <w:lsdException w:name="HTML Sample" w:semiHidden="1" w:unhideWhenUsed="1"/>
     <w:lsdException w:name="HTML Typewriter" w:semiHidden="1" w:unhideWhenUsed="1"/>
     <w:lsdException w:name="HTML Variable" w:semiHidden="1" w:unhideWhenUsed="1"/>
+    <w:lsdException w:name="Normal Table" w:semiHidden="1" w:unhideWhenUsed="1"/>
     <w:lsdException w:name="annotation subject" w:semiHidden="1" w:unhideWhenUsed="1"/>
     <w:lsdException w:name="No List" w:semiHidden="1" w:unhideWhenUsed="1"/>
     <w:lsdException w:name="Outline List 1" w:semiHidden="1" w:unhideWhenUsed="1"/>
@@ -3643,8 +3654,10 @@
     <w:lsdException w:name="Table Subtle 2" w:semiHidden="1" w:unhideWhenUsed="1"/>
     <w:lsdException w:name="Table Web 1" w:semiHidden="1" w:unhideWhenUsed="1"/>
     <w:lsdException w:name="Table Web 2" w:semiHidden="1" w:unhideWhenUsed="1"/>
+    <w:lsdException w:name="Table Web 3" w:semiHidden="1" w:unhideWhenUsed="1"/>
     <w:lsdException w:name="Balloon Text" w:semiHidden="1" w:unhideWhenUsed="1"/>
     <w:lsdException w:name="Table Grid" w:uiPriority="39"/>
+    <w:lsdException w:name="Table Theme" w:semiHidden="1" w:unhideWhenUsed="1"/>
     <w:lsdException w:name="Placeholder Text" w:semiHidden="1"/>
     <w:lsdException w:name="No Spacing" w:uiPriority="1" w:qFormat="1"/>
     <w:lsdException w:name="Light Shading" w:uiPriority="60"/>

</xml_diff>

<commit_message>
update logo in templates
</commit_message>
<xml_diff>
--- a/docassemble/HousingCodeChecklist/data/templates/next_steps_complaint.docx
+++ b/docassemble/HousingCodeChecklist/data/templates/next_steps_complaint.docx
@@ -1,6 +1,6 @@
 
 <file path=word/document.xml><?xml version="1.0" encoding="utf-8"?>
-<w:document xmlns:wpc="http://schemas.microsoft.com/office/word/2010/wordprocessingCanvas" xmlns:cx="http://schemas.microsoft.com/office/drawing/2014/chartex" xmlns:cx1="http://schemas.microsoft.com/office/drawing/2015/9/8/chartex" xmlns:cx2="http://schemas.microsoft.com/office/drawing/2015/10/21/chartex" xmlns:cx3="http://schemas.microsoft.com/office/drawing/2016/5/9/chartex" xmlns:cx4="http://schemas.microsoft.com/office/drawing/2016/5/10/chartex" xmlns:cx5="http://schemas.microsoft.com/office/drawing/2016/5/11/chartex" xmlns:cx6="http://schemas.microsoft.com/office/drawing/2016/5/12/chartex" xmlns:cx7="http://schemas.microsoft.com/office/drawing/2016/5/13/chartex" xmlns:cx8="http://schemas.microsoft.com/office/drawing/2016/5/14/chartex" xmlns:mc="http://schemas.openxmlformats.org/markup-compatibility/2006" xmlns:aink="http://schemas.microsoft.com/office/drawing/2016/ink" xmlns:am3d="http://schemas.microsoft.com/office/drawing/2017/model3d" xmlns:o="urn:schemas-microsoft-com:office:office" xmlns:oel="http://schemas.microsoft.com/office/2019/extlst" xmlns:r="http://schemas.openxmlformats.org/officeDocument/2006/relationships" xmlns:m="http://schemas.openxmlformats.org/officeDocument/2006/math" xmlns:v="urn:schemas-microsoft-com:vml" xmlns:wp14="http://schemas.microsoft.com/office/word/2010/wordprocessingDrawing" xmlns:wp="http://schemas.openxmlformats.org/drawingml/2006/wordprocessingDrawing" xmlns:w10="urn:schemas-microsoft-com:office:word" xmlns:w="http://schemas.openxmlformats.org/wordprocessingml/2006/main" xmlns:w14="http://schemas.microsoft.com/office/word/2010/wordml" xmlns:w15="http://schemas.microsoft.com/office/word/2012/wordml" xmlns:w16cex="http://schemas.microsoft.com/office/word/2018/wordml/cex" xmlns:w16cid="http://schemas.microsoft.com/office/word/2016/wordml/cid" xmlns:w16="http://schemas.microsoft.com/office/word/2018/wordml" xmlns:w16du="http://schemas.microsoft.com/office/word/2023/wordml/word16du" xmlns:w16sdtdh="http://schemas.microsoft.com/office/word/2020/wordml/sdtdatahash" xmlns:w16se="http://schemas.microsoft.com/office/word/2015/wordml/symex" xmlns:wpg="http://schemas.microsoft.com/office/word/2010/wordprocessingGroup" xmlns:wpi="http://schemas.microsoft.com/office/word/2010/wordprocessingInk" xmlns:wne="http://schemas.microsoft.com/office/word/2006/wordml" xmlns:wps="http://schemas.microsoft.com/office/word/2010/wordprocessingShape" mc:Ignorable="w14 w15 w16se w16cid w16 w16cex w16sdtdh wp14">
+<w:document xmlns:wpc="http://schemas.microsoft.com/office/word/2010/wordprocessingCanvas" xmlns:cx="http://schemas.microsoft.com/office/drawing/2014/chartex" xmlns:cx1="http://schemas.microsoft.com/office/drawing/2015/9/8/chartex" xmlns:cx2="http://schemas.microsoft.com/office/drawing/2015/10/21/chartex" xmlns:cx3="http://schemas.microsoft.com/office/drawing/2016/5/9/chartex" xmlns:cx4="http://schemas.microsoft.com/office/drawing/2016/5/10/chartex" xmlns:cx5="http://schemas.microsoft.com/office/drawing/2016/5/11/chartex" xmlns:cx6="http://schemas.microsoft.com/office/drawing/2016/5/12/chartex" xmlns:cx7="http://schemas.microsoft.com/office/drawing/2016/5/13/chartex" xmlns:cx8="http://schemas.microsoft.com/office/drawing/2016/5/14/chartex" xmlns:mc="http://schemas.openxmlformats.org/markup-compatibility/2006" xmlns:aink="http://schemas.microsoft.com/office/drawing/2016/ink" xmlns:am3d="http://schemas.microsoft.com/office/drawing/2017/model3d" xmlns:o="urn:schemas-microsoft-com:office:office" xmlns:oel="http://schemas.microsoft.com/office/2019/extlst" xmlns:r="http://schemas.openxmlformats.org/officeDocument/2006/relationships" xmlns:m="http://schemas.openxmlformats.org/officeDocument/2006/math" xmlns:v="urn:schemas-microsoft-com:vml" xmlns:wp14="http://schemas.microsoft.com/office/word/2010/wordprocessingDrawing" xmlns:wp="http://schemas.openxmlformats.org/drawingml/2006/wordprocessingDrawing" xmlns:w10="urn:schemas-microsoft-com:office:word" xmlns:w="http://schemas.openxmlformats.org/wordprocessingml/2006/main" xmlns:w14="http://schemas.microsoft.com/office/word/2010/wordml" xmlns:w15="http://schemas.microsoft.com/office/word/2012/wordml" xmlns:w16cex="http://schemas.microsoft.com/office/word/2018/wordml/cex" xmlns:w16cid="http://schemas.microsoft.com/office/word/2016/wordml/cid" xmlns:w16="http://schemas.microsoft.com/office/word/2018/wordml" xmlns:w16sdtdh="http://schemas.microsoft.com/office/word/2020/wordml/sdtdatahash" xmlns:w16se="http://schemas.microsoft.com/office/word/2015/wordml/symex" xmlns:wpg="http://schemas.microsoft.com/office/word/2010/wordprocessingGroup" xmlns:wpi="http://schemas.microsoft.com/office/word/2010/wordprocessingInk" xmlns:wne="http://schemas.microsoft.com/office/word/2006/wordml" xmlns:wps="http://schemas.microsoft.com/office/word/2010/wordprocessingShape" mc:Ignorable="w14 w15 w16se w16cid w16 w16cex w16sdtdh wp14">
   <w:body>
     <w:p>
       <w:pPr>
@@ -1758,7 +1758,7 @@
 </file>
 
 <file path=word/endnotes.xml><?xml version="1.0" encoding="utf-8"?>
-<w:endnotes xmlns:wpc="http://schemas.microsoft.com/office/word/2010/wordprocessingCanvas" xmlns:cx="http://schemas.microsoft.com/office/drawing/2014/chartex" xmlns:cx1="http://schemas.microsoft.com/office/drawing/2015/9/8/chartex" xmlns:cx2="http://schemas.microsoft.com/office/drawing/2015/10/21/chartex" xmlns:cx3="http://schemas.microsoft.com/office/drawing/2016/5/9/chartex" xmlns:cx4="http://schemas.microsoft.com/office/drawing/2016/5/10/chartex" xmlns:cx5="http://schemas.microsoft.com/office/drawing/2016/5/11/chartex" xmlns:cx6="http://schemas.microsoft.com/office/drawing/2016/5/12/chartex" xmlns:cx7="http://schemas.microsoft.com/office/drawing/2016/5/13/chartex" xmlns:cx8="http://schemas.microsoft.com/office/drawing/2016/5/14/chartex" xmlns:mc="http://schemas.openxmlformats.org/markup-compatibility/2006" xmlns:aink="http://schemas.microsoft.com/office/drawing/2016/ink" xmlns:am3d="http://schemas.microsoft.com/office/drawing/2017/model3d" xmlns:o="urn:schemas-microsoft-com:office:office" xmlns:oel="http://schemas.microsoft.com/office/2019/extlst" xmlns:r="http://schemas.openxmlformats.org/officeDocument/2006/relationships" xmlns:m="http://schemas.openxmlformats.org/officeDocument/2006/math" xmlns:v="urn:schemas-microsoft-com:vml" xmlns:wp14="http://schemas.microsoft.com/office/word/2010/wordprocessingDrawing" xmlns:wp="http://schemas.openxmlformats.org/drawingml/2006/wordprocessingDrawing" xmlns:w10="urn:schemas-microsoft-com:office:word" xmlns:w="http://schemas.openxmlformats.org/wordprocessingml/2006/main" xmlns:w14="http://schemas.microsoft.com/office/word/2010/wordml" xmlns:w15="http://schemas.microsoft.com/office/word/2012/wordml" xmlns:w16cex="http://schemas.microsoft.com/office/word/2018/wordml/cex" xmlns:w16cid="http://schemas.microsoft.com/office/word/2016/wordml/cid" xmlns:w16="http://schemas.microsoft.com/office/word/2018/wordml" xmlns:w16du="http://schemas.microsoft.com/office/word/2023/wordml/word16du" xmlns:w16sdtdh="http://schemas.microsoft.com/office/word/2020/wordml/sdtdatahash" xmlns:w16se="http://schemas.microsoft.com/office/word/2015/wordml/symex" xmlns:wpg="http://schemas.microsoft.com/office/word/2010/wordprocessingGroup" xmlns:wpi="http://schemas.microsoft.com/office/word/2010/wordprocessingInk" xmlns:wne="http://schemas.microsoft.com/office/word/2006/wordml" xmlns:wps="http://schemas.microsoft.com/office/word/2010/wordprocessingShape" mc:Ignorable="w14 w15 w16se w16cid w16 w16cex w16sdtdh wp14">
+<w:endnotes xmlns:wpc="http://schemas.microsoft.com/office/word/2010/wordprocessingCanvas" xmlns:cx="http://schemas.microsoft.com/office/drawing/2014/chartex" xmlns:cx1="http://schemas.microsoft.com/office/drawing/2015/9/8/chartex" xmlns:cx2="http://schemas.microsoft.com/office/drawing/2015/10/21/chartex" xmlns:cx3="http://schemas.microsoft.com/office/drawing/2016/5/9/chartex" xmlns:cx4="http://schemas.microsoft.com/office/drawing/2016/5/10/chartex" xmlns:cx5="http://schemas.microsoft.com/office/drawing/2016/5/11/chartex" xmlns:cx6="http://schemas.microsoft.com/office/drawing/2016/5/12/chartex" xmlns:cx7="http://schemas.microsoft.com/office/drawing/2016/5/13/chartex" xmlns:cx8="http://schemas.microsoft.com/office/drawing/2016/5/14/chartex" xmlns:mc="http://schemas.openxmlformats.org/markup-compatibility/2006" xmlns:aink="http://schemas.microsoft.com/office/drawing/2016/ink" xmlns:am3d="http://schemas.microsoft.com/office/drawing/2017/model3d" xmlns:o="urn:schemas-microsoft-com:office:office" xmlns:oel="http://schemas.microsoft.com/office/2019/extlst" xmlns:r="http://schemas.openxmlformats.org/officeDocument/2006/relationships" xmlns:m="http://schemas.openxmlformats.org/officeDocument/2006/math" xmlns:v="urn:schemas-microsoft-com:vml" xmlns:wp14="http://schemas.microsoft.com/office/word/2010/wordprocessingDrawing" xmlns:wp="http://schemas.openxmlformats.org/drawingml/2006/wordprocessingDrawing" xmlns:w10="urn:schemas-microsoft-com:office:word" xmlns:w="http://schemas.openxmlformats.org/wordprocessingml/2006/main" xmlns:w14="http://schemas.microsoft.com/office/word/2010/wordml" xmlns:w15="http://schemas.microsoft.com/office/word/2012/wordml" xmlns:w16cex="http://schemas.microsoft.com/office/word/2018/wordml/cex" xmlns:w16cid="http://schemas.microsoft.com/office/word/2016/wordml/cid" xmlns:w16="http://schemas.microsoft.com/office/word/2018/wordml" xmlns:w16sdtdh="http://schemas.microsoft.com/office/word/2020/wordml/sdtdatahash" xmlns:w16se="http://schemas.microsoft.com/office/word/2015/wordml/symex" xmlns:wpg="http://schemas.microsoft.com/office/word/2010/wordprocessingGroup" xmlns:wpi="http://schemas.microsoft.com/office/word/2010/wordprocessingInk" xmlns:wne="http://schemas.microsoft.com/office/word/2006/wordml" xmlns:wps="http://schemas.microsoft.com/office/word/2010/wordprocessingShape" mc:Ignorable="w14 w15 w16se w16cid w16 w16cex w16sdtdh wp14">
   <w:endnote w:type="separator" w:id="-1">
     <w:p>
       <w:pPr>
@@ -1783,7 +1783,7 @@
 </file>
 
 <file path=word/footer1.xml><?xml version="1.0" encoding="utf-8"?>
-<w:ftr xmlns:wpc="http://schemas.microsoft.com/office/word/2010/wordprocessingCanvas" xmlns:cx="http://schemas.microsoft.com/office/drawing/2014/chartex" xmlns:cx1="http://schemas.microsoft.com/office/drawing/2015/9/8/chartex" xmlns:cx2="http://schemas.microsoft.com/office/drawing/2015/10/21/chartex" xmlns:cx3="http://schemas.microsoft.com/office/drawing/2016/5/9/chartex" xmlns:cx4="http://schemas.microsoft.com/office/drawing/2016/5/10/chartex" xmlns:cx5="http://schemas.microsoft.com/office/drawing/2016/5/11/chartex" xmlns:cx6="http://schemas.microsoft.com/office/drawing/2016/5/12/chartex" xmlns:cx7="http://schemas.microsoft.com/office/drawing/2016/5/13/chartex" xmlns:cx8="http://schemas.microsoft.com/office/drawing/2016/5/14/chartex" xmlns:mc="http://schemas.openxmlformats.org/markup-compatibility/2006" xmlns:aink="http://schemas.microsoft.com/office/drawing/2016/ink" xmlns:am3d="http://schemas.microsoft.com/office/drawing/2017/model3d" xmlns:o="urn:schemas-microsoft-com:office:office" xmlns:oel="http://schemas.microsoft.com/office/2019/extlst" xmlns:r="http://schemas.openxmlformats.org/officeDocument/2006/relationships" xmlns:m="http://schemas.openxmlformats.org/officeDocument/2006/math" xmlns:v="urn:schemas-microsoft-com:vml" xmlns:wp14="http://schemas.microsoft.com/office/word/2010/wordprocessingDrawing" xmlns:wp="http://schemas.openxmlformats.org/drawingml/2006/wordprocessingDrawing" xmlns:w10="urn:schemas-microsoft-com:office:word" xmlns:w="http://schemas.openxmlformats.org/wordprocessingml/2006/main" xmlns:w14="http://schemas.microsoft.com/office/word/2010/wordml" xmlns:w15="http://schemas.microsoft.com/office/word/2012/wordml" xmlns:w16cex="http://schemas.microsoft.com/office/word/2018/wordml/cex" xmlns:w16cid="http://schemas.microsoft.com/office/word/2016/wordml/cid" xmlns:w16="http://schemas.microsoft.com/office/word/2018/wordml" xmlns:w16du="http://schemas.microsoft.com/office/word/2023/wordml/word16du" xmlns:w16sdtdh="http://schemas.microsoft.com/office/word/2020/wordml/sdtdatahash" xmlns:w16se="http://schemas.microsoft.com/office/word/2015/wordml/symex" xmlns:wpg="http://schemas.microsoft.com/office/word/2010/wordprocessingGroup" xmlns:wpi="http://schemas.microsoft.com/office/word/2010/wordprocessingInk" xmlns:wne="http://schemas.microsoft.com/office/word/2006/wordml" xmlns:wps="http://schemas.microsoft.com/office/word/2010/wordprocessingShape" mc:Ignorable="w14 w15 w16se w16cid w16 w16cex w16sdtdh wp14">
+<w:ftr xmlns:wpc="http://schemas.microsoft.com/office/word/2010/wordprocessingCanvas" xmlns:cx="http://schemas.microsoft.com/office/drawing/2014/chartex" xmlns:cx1="http://schemas.microsoft.com/office/drawing/2015/9/8/chartex" xmlns:cx2="http://schemas.microsoft.com/office/drawing/2015/10/21/chartex" xmlns:cx3="http://schemas.microsoft.com/office/drawing/2016/5/9/chartex" xmlns:cx4="http://schemas.microsoft.com/office/drawing/2016/5/10/chartex" xmlns:cx5="http://schemas.microsoft.com/office/drawing/2016/5/11/chartex" xmlns:cx6="http://schemas.microsoft.com/office/drawing/2016/5/12/chartex" xmlns:cx7="http://schemas.microsoft.com/office/drawing/2016/5/13/chartex" xmlns:cx8="http://schemas.microsoft.com/office/drawing/2016/5/14/chartex" xmlns:mc="http://schemas.openxmlformats.org/markup-compatibility/2006" xmlns:aink="http://schemas.microsoft.com/office/drawing/2016/ink" xmlns:am3d="http://schemas.microsoft.com/office/drawing/2017/model3d" xmlns:o="urn:schemas-microsoft-com:office:office" xmlns:oel="http://schemas.microsoft.com/office/2019/extlst" xmlns:r="http://schemas.openxmlformats.org/officeDocument/2006/relationships" xmlns:m="http://schemas.openxmlformats.org/officeDocument/2006/math" xmlns:v="urn:schemas-microsoft-com:vml" xmlns:wp14="http://schemas.microsoft.com/office/word/2010/wordprocessingDrawing" xmlns:wp="http://schemas.openxmlformats.org/drawingml/2006/wordprocessingDrawing" xmlns:w10="urn:schemas-microsoft-com:office:word" xmlns:w="http://schemas.openxmlformats.org/wordprocessingml/2006/main" xmlns:w14="http://schemas.microsoft.com/office/word/2010/wordml" xmlns:w15="http://schemas.microsoft.com/office/word/2012/wordml" xmlns:w16cex="http://schemas.microsoft.com/office/word/2018/wordml/cex" xmlns:w16cid="http://schemas.microsoft.com/office/word/2016/wordml/cid" xmlns:w16="http://schemas.microsoft.com/office/word/2018/wordml" xmlns:w16sdtdh="http://schemas.microsoft.com/office/word/2020/wordml/sdtdatahash" xmlns:w16se="http://schemas.microsoft.com/office/word/2015/wordml/symex" xmlns:wpg="http://schemas.microsoft.com/office/word/2010/wordprocessingGroup" xmlns:wpi="http://schemas.microsoft.com/office/word/2010/wordprocessingInk" xmlns:wne="http://schemas.microsoft.com/office/word/2006/wordml" xmlns:wps="http://schemas.microsoft.com/office/word/2010/wordprocessingShape" mc:Ignorable="w14 w15 w16se w16cid w16 w16cex w16sdtdh wp14">
   <w:p>
     <w:pPr>
       <w:pStyle w:val="Footer"/>
@@ -1793,7 +1793,7 @@
 </file>
 
 <file path=word/footer2.xml><?xml version="1.0" encoding="utf-8"?>
-<w:ftr xmlns:wpc="http://schemas.microsoft.com/office/word/2010/wordprocessingCanvas" xmlns:cx="http://schemas.microsoft.com/office/drawing/2014/chartex" xmlns:cx1="http://schemas.microsoft.com/office/drawing/2015/9/8/chartex" xmlns:cx2="http://schemas.microsoft.com/office/drawing/2015/10/21/chartex" xmlns:cx3="http://schemas.microsoft.com/office/drawing/2016/5/9/chartex" xmlns:cx4="http://schemas.microsoft.com/office/drawing/2016/5/10/chartex" xmlns:cx5="http://schemas.microsoft.com/office/drawing/2016/5/11/chartex" xmlns:cx6="http://schemas.microsoft.com/office/drawing/2016/5/12/chartex" xmlns:cx7="http://schemas.microsoft.com/office/drawing/2016/5/13/chartex" xmlns:cx8="http://schemas.microsoft.com/office/drawing/2016/5/14/chartex" xmlns:mc="http://schemas.openxmlformats.org/markup-compatibility/2006" xmlns:aink="http://schemas.microsoft.com/office/drawing/2016/ink" xmlns:am3d="http://schemas.microsoft.com/office/drawing/2017/model3d" xmlns:o="urn:schemas-microsoft-com:office:office" xmlns:oel="http://schemas.microsoft.com/office/2019/extlst" xmlns:r="http://schemas.openxmlformats.org/officeDocument/2006/relationships" xmlns:m="http://schemas.openxmlformats.org/officeDocument/2006/math" xmlns:v="urn:schemas-microsoft-com:vml" xmlns:wp14="http://schemas.microsoft.com/office/word/2010/wordprocessingDrawing" xmlns:wp="http://schemas.openxmlformats.org/drawingml/2006/wordprocessingDrawing" xmlns:w10="urn:schemas-microsoft-com:office:word" xmlns:w="http://schemas.openxmlformats.org/wordprocessingml/2006/main" xmlns:w14="http://schemas.microsoft.com/office/word/2010/wordml" xmlns:w15="http://schemas.microsoft.com/office/word/2012/wordml" xmlns:w16cex="http://schemas.microsoft.com/office/word/2018/wordml/cex" xmlns:w16cid="http://schemas.microsoft.com/office/word/2016/wordml/cid" xmlns:w16="http://schemas.microsoft.com/office/word/2018/wordml" xmlns:w16du="http://schemas.microsoft.com/office/word/2023/wordml/word16du" xmlns:w16sdtdh="http://schemas.microsoft.com/office/word/2020/wordml/sdtdatahash" xmlns:w16se="http://schemas.microsoft.com/office/word/2015/wordml/symex" xmlns:wpg="http://schemas.microsoft.com/office/word/2010/wordprocessingGroup" xmlns:wpi="http://schemas.microsoft.com/office/word/2010/wordprocessingInk" xmlns:wne="http://schemas.microsoft.com/office/word/2006/wordml" xmlns:wps="http://schemas.microsoft.com/office/word/2010/wordprocessingShape" mc:Ignorable="w14 w15 w16se w16cid w16 w16cex w16sdtdh wp14">
+<w:ftr xmlns:wpc="http://schemas.microsoft.com/office/word/2010/wordprocessingCanvas" xmlns:cx="http://schemas.microsoft.com/office/drawing/2014/chartex" xmlns:cx1="http://schemas.microsoft.com/office/drawing/2015/9/8/chartex" xmlns:cx2="http://schemas.microsoft.com/office/drawing/2015/10/21/chartex" xmlns:cx3="http://schemas.microsoft.com/office/drawing/2016/5/9/chartex" xmlns:cx4="http://schemas.microsoft.com/office/drawing/2016/5/10/chartex" xmlns:cx5="http://schemas.microsoft.com/office/drawing/2016/5/11/chartex" xmlns:cx6="http://schemas.microsoft.com/office/drawing/2016/5/12/chartex" xmlns:cx7="http://schemas.microsoft.com/office/drawing/2016/5/13/chartex" xmlns:cx8="http://schemas.microsoft.com/office/drawing/2016/5/14/chartex" xmlns:mc="http://schemas.openxmlformats.org/markup-compatibility/2006" xmlns:aink="http://schemas.microsoft.com/office/drawing/2016/ink" xmlns:am3d="http://schemas.microsoft.com/office/drawing/2017/model3d" xmlns:o="urn:schemas-microsoft-com:office:office" xmlns:oel="http://schemas.microsoft.com/office/2019/extlst" xmlns:r="http://schemas.openxmlformats.org/officeDocument/2006/relationships" xmlns:m="http://schemas.openxmlformats.org/officeDocument/2006/math" xmlns:v="urn:schemas-microsoft-com:vml" xmlns:wp14="http://schemas.microsoft.com/office/word/2010/wordprocessingDrawing" xmlns:wp="http://schemas.openxmlformats.org/drawingml/2006/wordprocessingDrawing" xmlns:w10="urn:schemas-microsoft-com:office:word" xmlns:w="http://schemas.openxmlformats.org/wordprocessingml/2006/main" xmlns:w14="http://schemas.microsoft.com/office/word/2010/wordml" xmlns:w15="http://schemas.microsoft.com/office/word/2012/wordml" xmlns:w16cex="http://schemas.microsoft.com/office/word/2018/wordml/cex" xmlns:w16cid="http://schemas.microsoft.com/office/word/2016/wordml/cid" xmlns:w16="http://schemas.microsoft.com/office/word/2018/wordml" xmlns:w16sdtdh="http://schemas.microsoft.com/office/word/2020/wordml/sdtdatahash" xmlns:w16se="http://schemas.microsoft.com/office/word/2015/wordml/symex" xmlns:wpg="http://schemas.microsoft.com/office/word/2010/wordprocessingGroup" xmlns:wpi="http://schemas.microsoft.com/office/word/2010/wordprocessingInk" xmlns:wne="http://schemas.microsoft.com/office/word/2006/wordml" xmlns:wps="http://schemas.microsoft.com/office/word/2010/wordprocessingShape" mc:Ignorable="w14 w15 w16se w16cid w16 w16cex w16sdtdh wp14">
   <w:p>
     <w:pPr>
       <w:pStyle w:val="Footer"/>
@@ -1863,7 +1863,7 @@
 </file>
 
 <file path=word/footer3.xml><?xml version="1.0" encoding="utf-8"?>
-<w:ftr xmlns:wpc="http://schemas.microsoft.com/office/word/2010/wordprocessingCanvas" xmlns:cx="http://schemas.microsoft.com/office/drawing/2014/chartex" xmlns:cx1="http://schemas.microsoft.com/office/drawing/2015/9/8/chartex" xmlns:cx2="http://schemas.microsoft.com/office/drawing/2015/10/21/chartex" xmlns:cx3="http://schemas.microsoft.com/office/drawing/2016/5/9/chartex" xmlns:cx4="http://schemas.microsoft.com/office/drawing/2016/5/10/chartex" xmlns:cx5="http://schemas.microsoft.com/office/drawing/2016/5/11/chartex" xmlns:cx6="http://schemas.microsoft.com/office/drawing/2016/5/12/chartex" xmlns:cx7="http://schemas.microsoft.com/office/drawing/2016/5/13/chartex" xmlns:cx8="http://schemas.microsoft.com/office/drawing/2016/5/14/chartex" xmlns:mc="http://schemas.openxmlformats.org/markup-compatibility/2006" xmlns:aink="http://schemas.microsoft.com/office/drawing/2016/ink" xmlns:am3d="http://schemas.microsoft.com/office/drawing/2017/model3d" xmlns:o="urn:schemas-microsoft-com:office:office" xmlns:oel="http://schemas.microsoft.com/office/2019/extlst" xmlns:r="http://schemas.openxmlformats.org/officeDocument/2006/relationships" xmlns:m="http://schemas.openxmlformats.org/officeDocument/2006/math" xmlns:v="urn:schemas-microsoft-com:vml" xmlns:wp14="http://schemas.microsoft.com/office/word/2010/wordprocessingDrawing" xmlns:wp="http://schemas.openxmlformats.org/drawingml/2006/wordprocessingDrawing" xmlns:w10="urn:schemas-microsoft-com:office:word" xmlns:w="http://schemas.openxmlformats.org/wordprocessingml/2006/main" xmlns:w14="http://schemas.microsoft.com/office/word/2010/wordml" xmlns:w15="http://schemas.microsoft.com/office/word/2012/wordml" xmlns:w16cex="http://schemas.microsoft.com/office/word/2018/wordml/cex" xmlns:w16cid="http://schemas.microsoft.com/office/word/2016/wordml/cid" xmlns:w16="http://schemas.microsoft.com/office/word/2018/wordml" xmlns:w16du="http://schemas.microsoft.com/office/word/2023/wordml/word16du" xmlns:w16sdtdh="http://schemas.microsoft.com/office/word/2020/wordml/sdtdatahash" xmlns:w16se="http://schemas.microsoft.com/office/word/2015/wordml/symex" xmlns:wpg="http://schemas.microsoft.com/office/word/2010/wordprocessingGroup" xmlns:wpi="http://schemas.microsoft.com/office/word/2010/wordprocessingInk" xmlns:wne="http://schemas.microsoft.com/office/word/2006/wordml" xmlns:wps="http://schemas.microsoft.com/office/word/2010/wordprocessingShape" mc:Ignorable="w14 w15 w16se w16cid w16 w16cex w16sdtdh wp14">
+<w:ftr xmlns:wpc="http://schemas.microsoft.com/office/word/2010/wordprocessingCanvas" xmlns:cx="http://schemas.microsoft.com/office/drawing/2014/chartex" xmlns:cx1="http://schemas.microsoft.com/office/drawing/2015/9/8/chartex" xmlns:cx2="http://schemas.microsoft.com/office/drawing/2015/10/21/chartex" xmlns:cx3="http://schemas.microsoft.com/office/drawing/2016/5/9/chartex" xmlns:cx4="http://schemas.microsoft.com/office/drawing/2016/5/10/chartex" xmlns:cx5="http://schemas.microsoft.com/office/drawing/2016/5/11/chartex" xmlns:cx6="http://schemas.microsoft.com/office/drawing/2016/5/12/chartex" xmlns:cx7="http://schemas.microsoft.com/office/drawing/2016/5/13/chartex" xmlns:cx8="http://schemas.microsoft.com/office/drawing/2016/5/14/chartex" xmlns:mc="http://schemas.openxmlformats.org/markup-compatibility/2006" xmlns:aink="http://schemas.microsoft.com/office/drawing/2016/ink" xmlns:am3d="http://schemas.microsoft.com/office/drawing/2017/model3d" xmlns:o="urn:schemas-microsoft-com:office:office" xmlns:oel="http://schemas.microsoft.com/office/2019/extlst" xmlns:r="http://schemas.openxmlformats.org/officeDocument/2006/relationships" xmlns:m="http://schemas.openxmlformats.org/officeDocument/2006/math" xmlns:v="urn:schemas-microsoft-com:vml" xmlns:wp14="http://schemas.microsoft.com/office/word/2010/wordprocessingDrawing" xmlns:wp="http://schemas.openxmlformats.org/drawingml/2006/wordprocessingDrawing" xmlns:w10="urn:schemas-microsoft-com:office:word" xmlns:w="http://schemas.openxmlformats.org/wordprocessingml/2006/main" xmlns:w14="http://schemas.microsoft.com/office/word/2010/wordml" xmlns:w15="http://schemas.microsoft.com/office/word/2012/wordml" xmlns:w16cex="http://schemas.microsoft.com/office/word/2018/wordml/cex" xmlns:w16cid="http://schemas.microsoft.com/office/word/2016/wordml/cid" xmlns:w16="http://schemas.microsoft.com/office/word/2018/wordml" xmlns:w16sdtdh="http://schemas.microsoft.com/office/word/2020/wordml/sdtdatahash" xmlns:w16se="http://schemas.microsoft.com/office/word/2015/wordml/symex" xmlns:wpg="http://schemas.microsoft.com/office/word/2010/wordprocessingGroup" xmlns:wpi="http://schemas.microsoft.com/office/word/2010/wordprocessingInk" xmlns:wne="http://schemas.microsoft.com/office/word/2006/wordml" xmlns:wps="http://schemas.microsoft.com/office/word/2010/wordprocessingShape" mc:Ignorable="w14 w15 w16se w16cid w16 w16cex w16sdtdh wp14">
   <w:p>
     <w:pPr>
       <w:pStyle w:val="Footer"/>
@@ -1873,7 +1873,7 @@
 </file>
 
 <file path=word/footnotes.xml><?xml version="1.0" encoding="utf-8"?>
-<w:footnotes xmlns:wpc="http://schemas.microsoft.com/office/word/2010/wordprocessingCanvas" xmlns:cx="http://schemas.microsoft.com/office/drawing/2014/chartex" xmlns:cx1="http://schemas.microsoft.com/office/drawing/2015/9/8/chartex" xmlns:cx2="http://schemas.microsoft.com/office/drawing/2015/10/21/chartex" xmlns:cx3="http://schemas.microsoft.com/office/drawing/2016/5/9/chartex" xmlns:cx4="http://schemas.microsoft.com/office/drawing/2016/5/10/chartex" xmlns:cx5="http://schemas.microsoft.com/office/drawing/2016/5/11/chartex" xmlns:cx6="http://schemas.microsoft.com/office/drawing/2016/5/12/chartex" xmlns:cx7="http://schemas.microsoft.com/office/drawing/2016/5/13/chartex" xmlns:cx8="http://schemas.microsoft.com/office/drawing/2016/5/14/chartex" xmlns:mc="http://schemas.openxmlformats.org/markup-compatibility/2006" xmlns:aink="http://schemas.microsoft.com/office/drawing/2016/ink" xmlns:am3d="http://schemas.microsoft.com/office/drawing/2017/model3d" xmlns:o="urn:schemas-microsoft-com:office:office" xmlns:oel="http://schemas.microsoft.com/office/2019/extlst" xmlns:r="http://schemas.openxmlformats.org/officeDocument/2006/relationships" xmlns:m="http://schemas.openxmlformats.org/officeDocument/2006/math" xmlns:v="urn:schemas-microsoft-com:vml" xmlns:wp14="http://schemas.microsoft.com/office/word/2010/wordprocessingDrawing" xmlns:wp="http://schemas.openxmlformats.org/drawingml/2006/wordprocessingDrawing" xmlns:w10="urn:schemas-microsoft-com:office:word" xmlns:w="http://schemas.openxmlformats.org/wordprocessingml/2006/main" xmlns:w14="http://schemas.microsoft.com/office/word/2010/wordml" xmlns:w15="http://schemas.microsoft.com/office/word/2012/wordml" xmlns:w16cex="http://schemas.microsoft.com/office/word/2018/wordml/cex" xmlns:w16cid="http://schemas.microsoft.com/office/word/2016/wordml/cid" xmlns:w16="http://schemas.microsoft.com/office/word/2018/wordml" xmlns:w16du="http://schemas.microsoft.com/office/word/2023/wordml/word16du" xmlns:w16sdtdh="http://schemas.microsoft.com/office/word/2020/wordml/sdtdatahash" xmlns:w16se="http://schemas.microsoft.com/office/word/2015/wordml/symex" xmlns:wpg="http://schemas.microsoft.com/office/word/2010/wordprocessingGroup" xmlns:wpi="http://schemas.microsoft.com/office/word/2010/wordprocessingInk" xmlns:wne="http://schemas.microsoft.com/office/word/2006/wordml" xmlns:wps="http://schemas.microsoft.com/office/word/2010/wordprocessingShape" mc:Ignorable="w14 w15 w16se w16cid w16 w16cex w16sdtdh wp14">
+<w:footnotes xmlns:wpc="http://schemas.microsoft.com/office/word/2010/wordprocessingCanvas" xmlns:cx="http://schemas.microsoft.com/office/drawing/2014/chartex" xmlns:cx1="http://schemas.microsoft.com/office/drawing/2015/9/8/chartex" xmlns:cx2="http://schemas.microsoft.com/office/drawing/2015/10/21/chartex" xmlns:cx3="http://schemas.microsoft.com/office/drawing/2016/5/9/chartex" xmlns:cx4="http://schemas.microsoft.com/office/drawing/2016/5/10/chartex" xmlns:cx5="http://schemas.microsoft.com/office/drawing/2016/5/11/chartex" xmlns:cx6="http://schemas.microsoft.com/office/drawing/2016/5/12/chartex" xmlns:cx7="http://schemas.microsoft.com/office/drawing/2016/5/13/chartex" xmlns:cx8="http://schemas.microsoft.com/office/drawing/2016/5/14/chartex" xmlns:mc="http://schemas.openxmlformats.org/markup-compatibility/2006" xmlns:aink="http://schemas.microsoft.com/office/drawing/2016/ink" xmlns:am3d="http://schemas.microsoft.com/office/drawing/2017/model3d" xmlns:o="urn:schemas-microsoft-com:office:office" xmlns:oel="http://schemas.microsoft.com/office/2019/extlst" xmlns:r="http://schemas.openxmlformats.org/officeDocument/2006/relationships" xmlns:m="http://schemas.openxmlformats.org/officeDocument/2006/math" xmlns:v="urn:schemas-microsoft-com:vml" xmlns:wp14="http://schemas.microsoft.com/office/word/2010/wordprocessingDrawing" xmlns:wp="http://schemas.openxmlformats.org/drawingml/2006/wordprocessingDrawing" xmlns:w10="urn:schemas-microsoft-com:office:word" xmlns:w="http://schemas.openxmlformats.org/wordprocessingml/2006/main" xmlns:w14="http://schemas.microsoft.com/office/word/2010/wordml" xmlns:w15="http://schemas.microsoft.com/office/word/2012/wordml" xmlns:w16cex="http://schemas.microsoft.com/office/word/2018/wordml/cex" xmlns:w16cid="http://schemas.microsoft.com/office/word/2016/wordml/cid" xmlns:w16="http://schemas.microsoft.com/office/word/2018/wordml" xmlns:w16sdtdh="http://schemas.microsoft.com/office/word/2020/wordml/sdtdatahash" xmlns:w16se="http://schemas.microsoft.com/office/word/2015/wordml/symex" xmlns:wpg="http://schemas.microsoft.com/office/word/2010/wordprocessingGroup" xmlns:wpi="http://schemas.microsoft.com/office/word/2010/wordprocessingInk" xmlns:wne="http://schemas.microsoft.com/office/word/2006/wordml" xmlns:wps="http://schemas.microsoft.com/office/word/2010/wordprocessingShape" mc:Ignorable="w14 w15 w16se w16cid w16 w16cex w16sdtdh wp14">
   <w:footnote w:type="separator" w:id="-1">
     <w:p>
       <w:pPr>
@@ -1898,7 +1898,7 @@
 </file>
 
 <file path=word/header1.xml><?xml version="1.0" encoding="utf-8"?>
-<w:hdr xmlns:wpc="http://schemas.microsoft.com/office/word/2010/wordprocessingCanvas" xmlns:cx="http://schemas.microsoft.com/office/drawing/2014/chartex" xmlns:cx1="http://schemas.microsoft.com/office/drawing/2015/9/8/chartex" xmlns:cx2="http://schemas.microsoft.com/office/drawing/2015/10/21/chartex" xmlns:cx3="http://schemas.microsoft.com/office/drawing/2016/5/9/chartex" xmlns:cx4="http://schemas.microsoft.com/office/drawing/2016/5/10/chartex" xmlns:cx5="http://schemas.microsoft.com/office/drawing/2016/5/11/chartex" xmlns:cx6="http://schemas.microsoft.com/office/drawing/2016/5/12/chartex" xmlns:cx7="http://schemas.microsoft.com/office/drawing/2016/5/13/chartex" xmlns:cx8="http://schemas.microsoft.com/office/drawing/2016/5/14/chartex" xmlns:mc="http://schemas.openxmlformats.org/markup-compatibility/2006" xmlns:aink="http://schemas.microsoft.com/office/drawing/2016/ink" xmlns:am3d="http://schemas.microsoft.com/office/drawing/2017/model3d" xmlns:o="urn:schemas-microsoft-com:office:office" xmlns:oel="http://schemas.microsoft.com/office/2019/extlst" xmlns:r="http://schemas.openxmlformats.org/officeDocument/2006/relationships" xmlns:m="http://schemas.openxmlformats.org/officeDocument/2006/math" xmlns:v="urn:schemas-microsoft-com:vml" xmlns:wp14="http://schemas.microsoft.com/office/word/2010/wordprocessingDrawing" xmlns:wp="http://schemas.openxmlformats.org/drawingml/2006/wordprocessingDrawing" xmlns:w10="urn:schemas-microsoft-com:office:word" xmlns:w="http://schemas.openxmlformats.org/wordprocessingml/2006/main" xmlns:w14="http://schemas.microsoft.com/office/word/2010/wordml" xmlns:w15="http://schemas.microsoft.com/office/word/2012/wordml" xmlns:w16cex="http://schemas.microsoft.com/office/word/2018/wordml/cex" xmlns:w16cid="http://schemas.microsoft.com/office/word/2016/wordml/cid" xmlns:w16="http://schemas.microsoft.com/office/word/2018/wordml" xmlns:w16du="http://schemas.microsoft.com/office/word/2023/wordml/word16du" xmlns:w16sdtdh="http://schemas.microsoft.com/office/word/2020/wordml/sdtdatahash" xmlns:w16se="http://schemas.microsoft.com/office/word/2015/wordml/symex" xmlns:wpg="http://schemas.microsoft.com/office/word/2010/wordprocessingGroup" xmlns:wpi="http://schemas.microsoft.com/office/word/2010/wordprocessingInk" xmlns:wne="http://schemas.microsoft.com/office/word/2006/wordml" xmlns:wps="http://schemas.microsoft.com/office/word/2010/wordprocessingShape" mc:Ignorable="w14 w15 w16se w16cid w16 w16cex w16sdtdh wp14">
+<w:hdr xmlns:wpc="http://schemas.microsoft.com/office/word/2010/wordprocessingCanvas" xmlns:cx="http://schemas.microsoft.com/office/drawing/2014/chartex" xmlns:cx1="http://schemas.microsoft.com/office/drawing/2015/9/8/chartex" xmlns:cx2="http://schemas.microsoft.com/office/drawing/2015/10/21/chartex" xmlns:cx3="http://schemas.microsoft.com/office/drawing/2016/5/9/chartex" xmlns:cx4="http://schemas.microsoft.com/office/drawing/2016/5/10/chartex" xmlns:cx5="http://schemas.microsoft.com/office/drawing/2016/5/11/chartex" xmlns:cx6="http://schemas.microsoft.com/office/drawing/2016/5/12/chartex" xmlns:cx7="http://schemas.microsoft.com/office/drawing/2016/5/13/chartex" xmlns:cx8="http://schemas.microsoft.com/office/drawing/2016/5/14/chartex" xmlns:mc="http://schemas.openxmlformats.org/markup-compatibility/2006" xmlns:aink="http://schemas.microsoft.com/office/drawing/2016/ink" xmlns:am3d="http://schemas.microsoft.com/office/drawing/2017/model3d" xmlns:o="urn:schemas-microsoft-com:office:office" xmlns:oel="http://schemas.microsoft.com/office/2019/extlst" xmlns:r="http://schemas.openxmlformats.org/officeDocument/2006/relationships" xmlns:m="http://schemas.openxmlformats.org/officeDocument/2006/math" xmlns:v="urn:schemas-microsoft-com:vml" xmlns:wp14="http://schemas.microsoft.com/office/word/2010/wordprocessingDrawing" xmlns:wp="http://schemas.openxmlformats.org/drawingml/2006/wordprocessingDrawing" xmlns:w10="urn:schemas-microsoft-com:office:word" xmlns:w="http://schemas.openxmlformats.org/wordprocessingml/2006/main" xmlns:w14="http://schemas.microsoft.com/office/word/2010/wordml" xmlns:w15="http://schemas.microsoft.com/office/word/2012/wordml" xmlns:w16cex="http://schemas.microsoft.com/office/word/2018/wordml/cex" xmlns:w16cid="http://schemas.microsoft.com/office/word/2016/wordml/cid" xmlns:w16="http://schemas.microsoft.com/office/word/2018/wordml" xmlns:w16sdtdh="http://schemas.microsoft.com/office/word/2020/wordml/sdtdatahash" xmlns:w16se="http://schemas.microsoft.com/office/word/2015/wordml/symex" xmlns:wpg="http://schemas.microsoft.com/office/word/2010/wordprocessingGroup" xmlns:wpi="http://schemas.microsoft.com/office/word/2010/wordprocessingInk" xmlns:wne="http://schemas.microsoft.com/office/word/2006/wordml" xmlns:wps="http://schemas.microsoft.com/office/word/2010/wordprocessingShape" mc:Ignorable="w14 w15 w16se w16cid w16 w16cex w16sdtdh wp14">
   <w:p>
     <w:pPr>
       <w:pStyle w:val="Header"/>
@@ -1908,12 +1908,11 @@
 </file>
 
 <file path=word/header2.xml><?xml version="1.0" encoding="utf-8"?>
-<w:hdr xmlns:wpc="http://schemas.microsoft.com/office/word/2010/wordprocessingCanvas" xmlns:cx="http://schemas.microsoft.com/office/drawing/2014/chartex" xmlns:cx1="http://schemas.microsoft.com/office/drawing/2015/9/8/chartex" xmlns:cx2="http://schemas.microsoft.com/office/drawing/2015/10/21/chartex" xmlns:cx3="http://schemas.microsoft.com/office/drawing/2016/5/9/chartex" xmlns:cx4="http://schemas.microsoft.com/office/drawing/2016/5/10/chartex" xmlns:cx5="http://schemas.microsoft.com/office/drawing/2016/5/11/chartex" xmlns:cx6="http://schemas.microsoft.com/office/drawing/2016/5/12/chartex" xmlns:cx7="http://schemas.microsoft.com/office/drawing/2016/5/13/chartex" xmlns:cx8="http://schemas.microsoft.com/office/drawing/2016/5/14/chartex" xmlns:mc="http://schemas.openxmlformats.org/markup-compatibility/2006" xmlns:aink="http://schemas.microsoft.com/office/drawing/2016/ink" xmlns:am3d="http://schemas.microsoft.com/office/drawing/2017/model3d" xmlns:o="urn:schemas-microsoft-com:office:office" xmlns:oel="http://schemas.microsoft.com/office/2019/extlst" xmlns:r="http://schemas.openxmlformats.org/officeDocument/2006/relationships" xmlns:m="http://schemas.openxmlformats.org/officeDocument/2006/math" xmlns:v="urn:schemas-microsoft-com:vml" xmlns:wp14="http://schemas.microsoft.com/office/word/2010/wordprocessingDrawing" xmlns:wp="http://schemas.openxmlformats.org/drawingml/2006/wordprocessingDrawing" xmlns:w10="urn:schemas-microsoft-com:office:word" xmlns:w="http://schemas.openxmlformats.org/wordprocessingml/2006/main" xmlns:w14="http://schemas.microsoft.com/office/word/2010/wordml" xmlns:w15="http://schemas.microsoft.com/office/word/2012/wordml" xmlns:w16cex="http://schemas.microsoft.com/office/word/2018/wordml/cex" xmlns:w16cid="http://schemas.microsoft.com/office/word/2016/wordml/cid" xmlns:w16="http://schemas.microsoft.com/office/word/2018/wordml" xmlns:w16du="http://schemas.microsoft.com/office/word/2023/wordml/word16du" xmlns:w16sdtdh="http://schemas.microsoft.com/office/word/2020/wordml/sdtdatahash" xmlns:w16se="http://schemas.microsoft.com/office/word/2015/wordml/symex" xmlns:wpg="http://schemas.microsoft.com/office/word/2010/wordprocessingGroup" xmlns:wpi="http://schemas.microsoft.com/office/word/2010/wordprocessingInk" xmlns:wne="http://schemas.microsoft.com/office/word/2006/wordml" xmlns:wps="http://schemas.microsoft.com/office/word/2010/wordprocessingShape" mc:Ignorable="w14 w15 w16se w16cid w16 w16cex w16sdtdh wp14">
+<w:hdr xmlns:wpc="http://schemas.microsoft.com/office/word/2010/wordprocessingCanvas" xmlns:cx="http://schemas.microsoft.com/office/drawing/2014/chartex" xmlns:cx1="http://schemas.microsoft.com/office/drawing/2015/9/8/chartex" xmlns:cx2="http://schemas.microsoft.com/office/drawing/2015/10/21/chartex" xmlns:cx3="http://schemas.microsoft.com/office/drawing/2016/5/9/chartex" xmlns:cx4="http://schemas.microsoft.com/office/drawing/2016/5/10/chartex" xmlns:cx5="http://schemas.microsoft.com/office/drawing/2016/5/11/chartex" xmlns:cx6="http://schemas.microsoft.com/office/drawing/2016/5/12/chartex" xmlns:cx7="http://schemas.microsoft.com/office/drawing/2016/5/13/chartex" xmlns:cx8="http://schemas.microsoft.com/office/drawing/2016/5/14/chartex" xmlns:mc="http://schemas.openxmlformats.org/markup-compatibility/2006" xmlns:aink="http://schemas.microsoft.com/office/drawing/2016/ink" xmlns:am3d="http://schemas.microsoft.com/office/drawing/2017/model3d" xmlns:o="urn:schemas-microsoft-com:office:office" xmlns:oel="http://schemas.microsoft.com/office/2019/extlst" xmlns:r="http://schemas.openxmlformats.org/officeDocument/2006/relationships" xmlns:m="http://schemas.openxmlformats.org/officeDocument/2006/math" xmlns:v="urn:schemas-microsoft-com:vml" xmlns:wp14="http://schemas.microsoft.com/office/word/2010/wordprocessingDrawing" xmlns:wp="http://schemas.openxmlformats.org/drawingml/2006/wordprocessingDrawing" xmlns:w10="urn:schemas-microsoft-com:office:word" xmlns:w="http://schemas.openxmlformats.org/wordprocessingml/2006/main" xmlns:w14="http://schemas.microsoft.com/office/word/2010/wordml" xmlns:w15="http://schemas.microsoft.com/office/word/2012/wordml" xmlns:w16cex="http://schemas.microsoft.com/office/word/2018/wordml/cex" xmlns:w16cid="http://schemas.microsoft.com/office/word/2016/wordml/cid" xmlns:w16="http://schemas.microsoft.com/office/word/2018/wordml" xmlns:w16sdtdh="http://schemas.microsoft.com/office/word/2020/wordml/sdtdatahash" xmlns:w16se="http://schemas.microsoft.com/office/word/2015/wordml/symex" xmlns:wpg="http://schemas.microsoft.com/office/word/2010/wordprocessingGroup" xmlns:wpi="http://schemas.microsoft.com/office/word/2010/wordprocessingInk" xmlns:wne="http://schemas.microsoft.com/office/word/2006/wordml" xmlns:wps="http://schemas.microsoft.com/office/word/2010/wordprocessingShape" mc:Ignorable="w14 w15 w16se w16cid w16 w16cex w16sdtdh wp14">
   <w:p>
     <w:pPr>
       <w:pStyle w:val="Title"/>
       <w:spacing w:after="0"/>
-      <w:jc w:val="right"/>
       <w:rPr>
         <w:rFonts w:cstheme="majorHAnsi"/>
         <w:b w:val="0"/>
@@ -2057,7 +2056,7 @@
             </wp:anchor>
           </w:drawing>
         </mc:Choice>
-        <mc:Fallback>
+        <mc:Fallback xmlns:w16du="http://schemas.microsoft.com/office/word/2023/wordml/word16du">
           <w:pict>
             <v:shapetype w14:anchorId="5A40B48F" id="_x0000_t202" coordsize="21600,21600" o:spt="202" path="m,l,21600r21600,l21600,xe">
               <v:stroke joinstyle="miter"/>
@@ -2225,7 +2224,7 @@
             </wp:anchor>
           </w:drawing>
         </mc:Choice>
-        <mc:Fallback>
+        <mc:Fallback xmlns:w16du="http://schemas.microsoft.com/office/word/2023/wordml/word16du">
           <w:pict>
             <v:rect w14:anchorId="33EBEFD5" id="Rectangle 2" o:spid="_x0000_s1026" style="position:absolute;margin-left:0;margin-top:0;width:611.3pt;height:88.8pt;z-index:-251657216;visibility:visible;mso-wrap-style:square;mso-width-percent:0;mso-height-percent:0;mso-wrap-distance-left:.5pt;mso-wrap-distance-top:.55pt;mso-wrap-distance-right:.5pt;mso-wrap-distance-bottom:.45pt;mso-position-horizontal:left;mso-position-horizontal-relative:page;mso-position-vertical:top;mso-position-vertical-relative:page;mso-width-percent:0;mso-height-percent:0;mso-width-relative:page;mso-height-relative:page;v-text-anchor:top" o:gfxdata="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" o:allowincell="f" fillcolor="#1a73e8" strokecolor="#1355ab" strokeweight="1pt">
               <v:path arrowok="t"/>
@@ -2237,32 +2236,16 @@
     </w:r>
     <w:r>
       <w:rPr>
+        <w:rFonts w:ascii="Baloo Chettan 2 SemiBold" w:hAnsi="Baloo Chettan 2 SemiBold" w:cs="Segoe UI"/>
         <w:noProof/>
+        <w:color w:val="FFFFFF" w:themeColor="background1"/>
+        <w:sz w:val="40"/>
       </w:rPr>
       <w:drawing>
-        <wp:anchor distT="0" distB="0" distL="114300" distR="114300" simplePos="0" relativeHeight="251660288" behindDoc="0" locked="0" layoutInCell="0" allowOverlap="1" wp14:anchorId="21987A3A" wp14:editId="7195B5CB">
-          <wp:simplePos x="0" y="0"/>
-          <wp:positionH relativeFrom="column">
-            <wp:posOffset>0</wp:posOffset>
-          </wp:positionH>
-          <wp:positionV relativeFrom="paragraph">
-            <wp:posOffset>635</wp:posOffset>
-          </wp:positionV>
-          <wp:extent cx="1619250" cy="333375"/>
+        <wp:inline distT="0" distB="0" distL="0" distR="0" wp14:anchorId="7036D06D" wp14:editId="1B2E3222">
+          <wp:extent cx="1524000" cy="330200"/>
           <wp:effectExtent l="0" t="0" r="0" b="0"/>
-          <wp:wrapTight wrapText="bothSides">
-            <wp:wrapPolygon edited="0">
-              <wp:start x="18296" y="0"/>
-              <wp:lineTo x="0" y="7406"/>
-              <wp:lineTo x="0" y="19749"/>
-              <wp:lineTo x="1525" y="20983"/>
-              <wp:lineTo x="21346" y="20983"/>
-              <wp:lineTo x="21346" y="6171"/>
-              <wp:lineTo x="19821" y="0"/>
-              <wp:lineTo x="18296" y="0"/>
-            </wp:wrapPolygon>
-          </wp:wrapTight>
-          <wp:docPr id="1597260429" name="Picture 1597260429"/>
+          <wp:docPr id="152219443" name="Graphic 1"/>
           <wp:cNvGraphicFramePr>
             <a:graphicFrameLocks xmlns:a="http://schemas.openxmlformats.org/drawingml/2006/main" noChangeAspect="1"/>
           </wp:cNvGraphicFramePr>
@@ -2270,47 +2253,34 @@
             <a:graphicData uri="http://schemas.openxmlformats.org/drawingml/2006/picture">
               <pic:pic xmlns:pic="http://schemas.openxmlformats.org/drawingml/2006/picture">
                 <pic:nvPicPr>
-                  <pic:cNvPr id="0" name="Graphic 1"/>
-                  <pic:cNvPicPr>
-                    <a:picLocks noChangeAspect="1" noChangeArrowheads="1"/>
-                  </pic:cNvPicPr>
+                  <pic:cNvPr id="152219443" name="Graphic 152219443"/>
+                  <pic:cNvPicPr/>
                 </pic:nvPicPr>
                 <pic:blipFill>
                   <a:blip r:embed="rId1">
                     <a:extLst>
-                      <a:ext uri="{28A0092B-C50C-407E-A947-70E740481C1C}">
-                        <a14:useLocalDpi xmlns:a14="http://schemas.microsoft.com/office/drawing/2010/main" val="0"/>
+                      <a:ext uri="{96DAC541-7B7A-43D3-8B79-37D633B846F1}">
+                        <asvg:svgBlip xmlns:asvg="http://schemas.microsoft.com/office/drawing/2016/SVG/main" r:embed="rId2"/>
                       </a:ext>
                     </a:extLst>
                   </a:blip>
-                  <a:srcRect/>
                   <a:stretch>
                     <a:fillRect/>
                   </a:stretch>
                 </pic:blipFill>
-                <pic:spPr bwMode="auto">
+                <pic:spPr>
                   <a:xfrm>
                     <a:off x="0" y="0"/>
-                    <a:ext cx="1619250" cy="333375"/>
+                    <a:ext cx="1524000" cy="330200"/>
                   </a:xfrm>
                   <a:prstGeom prst="rect">
                     <a:avLst/>
                   </a:prstGeom>
-                  <a:noFill/>
-                  <a:ln>
-                    <a:noFill/>
-                  </a:ln>
                 </pic:spPr>
               </pic:pic>
             </a:graphicData>
           </a:graphic>
-          <wp14:sizeRelH relativeFrom="page">
-            <wp14:pctWidth>0</wp14:pctWidth>
-          </wp14:sizeRelH>
-          <wp14:sizeRelV relativeFrom="page">
-            <wp14:pctHeight>0</wp14:pctHeight>
-          </wp14:sizeRelV>
-        </wp:anchor>
+        </wp:inline>
       </w:drawing>
     </w:r>
     <w:r>
@@ -2343,7 +2313,7 @@
 </file>
 
 <file path=word/header3.xml><?xml version="1.0" encoding="utf-8"?>
-<w:hdr xmlns:wpc="http://schemas.microsoft.com/office/word/2010/wordprocessingCanvas" xmlns:cx="http://schemas.microsoft.com/office/drawing/2014/chartex" xmlns:cx1="http://schemas.microsoft.com/office/drawing/2015/9/8/chartex" xmlns:cx2="http://schemas.microsoft.com/office/drawing/2015/10/21/chartex" xmlns:cx3="http://schemas.microsoft.com/office/drawing/2016/5/9/chartex" xmlns:cx4="http://schemas.microsoft.com/office/drawing/2016/5/10/chartex" xmlns:cx5="http://schemas.microsoft.com/office/drawing/2016/5/11/chartex" xmlns:cx6="http://schemas.microsoft.com/office/drawing/2016/5/12/chartex" xmlns:cx7="http://schemas.microsoft.com/office/drawing/2016/5/13/chartex" xmlns:cx8="http://schemas.microsoft.com/office/drawing/2016/5/14/chartex" xmlns:mc="http://schemas.openxmlformats.org/markup-compatibility/2006" xmlns:aink="http://schemas.microsoft.com/office/drawing/2016/ink" xmlns:am3d="http://schemas.microsoft.com/office/drawing/2017/model3d" xmlns:o="urn:schemas-microsoft-com:office:office" xmlns:oel="http://schemas.microsoft.com/office/2019/extlst" xmlns:r="http://schemas.openxmlformats.org/officeDocument/2006/relationships" xmlns:m="http://schemas.openxmlformats.org/officeDocument/2006/math" xmlns:v="urn:schemas-microsoft-com:vml" xmlns:wp14="http://schemas.microsoft.com/office/word/2010/wordprocessingDrawing" xmlns:wp="http://schemas.openxmlformats.org/drawingml/2006/wordprocessingDrawing" xmlns:w10="urn:schemas-microsoft-com:office:word" xmlns:w="http://schemas.openxmlformats.org/wordprocessingml/2006/main" xmlns:w14="http://schemas.microsoft.com/office/word/2010/wordml" xmlns:w15="http://schemas.microsoft.com/office/word/2012/wordml" xmlns:w16cex="http://schemas.microsoft.com/office/word/2018/wordml/cex" xmlns:w16cid="http://schemas.microsoft.com/office/word/2016/wordml/cid" xmlns:w16="http://schemas.microsoft.com/office/word/2018/wordml" xmlns:w16du="http://schemas.microsoft.com/office/word/2023/wordml/word16du" xmlns:w16sdtdh="http://schemas.microsoft.com/office/word/2020/wordml/sdtdatahash" xmlns:w16se="http://schemas.microsoft.com/office/word/2015/wordml/symex" xmlns:wpg="http://schemas.microsoft.com/office/word/2010/wordprocessingGroup" xmlns:wpi="http://schemas.microsoft.com/office/word/2010/wordprocessingInk" xmlns:wne="http://schemas.microsoft.com/office/word/2006/wordml" xmlns:wps="http://schemas.microsoft.com/office/word/2010/wordprocessingShape" mc:Ignorable="w14 w15 w16se w16cid w16 w16cex w16sdtdh wp14">
+<w:hdr xmlns:wpc="http://schemas.microsoft.com/office/word/2010/wordprocessingCanvas" xmlns:cx="http://schemas.microsoft.com/office/drawing/2014/chartex" xmlns:cx1="http://schemas.microsoft.com/office/drawing/2015/9/8/chartex" xmlns:cx2="http://schemas.microsoft.com/office/drawing/2015/10/21/chartex" xmlns:cx3="http://schemas.microsoft.com/office/drawing/2016/5/9/chartex" xmlns:cx4="http://schemas.microsoft.com/office/drawing/2016/5/10/chartex" xmlns:cx5="http://schemas.microsoft.com/office/drawing/2016/5/11/chartex" xmlns:cx6="http://schemas.microsoft.com/office/drawing/2016/5/12/chartex" xmlns:cx7="http://schemas.microsoft.com/office/drawing/2016/5/13/chartex" xmlns:cx8="http://schemas.microsoft.com/office/drawing/2016/5/14/chartex" xmlns:mc="http://schemas.openxmlformats.org/markup-compatibility/2006" xmlns:aink="http://schemas.microsoft.com/office/drawing/2016/ink" xmlns:am3d="http://schemas.microsoft.com/office/drawing/2017/model3d" xmlns:o="urn:schemas-microsoft-com:office:office" xmlns:oel="http://schemas.microsoft.com/office/2019/extlst" xmlns:r="http://schemas.openxmlformats.org/officeDocument/2006/relationships" xmlns:m="http://schemas.openxmlformats.org/officeDocument/2006/math" xmlns:v="urn:schemas-microsoft-com:vml" xmlns:wp14="http://schemas.microsoft.com/office/word/2010/wordprocessingDrawing" xmlns:wp="http://schemas.openxmlformats.org/drawingml/2006/wordprocessingDrawing" xmlns:w10="urn:schemas-microsoft-com:office:word" xmlns:w="http://schemas.openxmlformats.org/wordprocessingml/2006/main" xmlns:w14="http://schemas.microsoft.com/office/word/2010/wordml" xmlns:w15="http://schemas.microsoft.com/office/word/2012/wordml" xmlns:w16cex="http://schemas.microsoft.com/office/word/2018/wordml/cex" xmlns:w16cid="http://schemas.microsoft.com/office/word/2016/wordml/cid" xmlns:w16="http://schemas.microsoft.com/office/word/2018/wordml" xmlns:w16sdtdh="http://schemas.microsoft.com/office/word/2020/wordml/sdtdatahash" xmlns:w16se="http://schemas.microsoft.com/office/word/2015/wordml/symex" xmlns:wpg="http://schemas.microsoft.com/office/word/2010/wordprocessingGroup" xmlns:wpi="http://schemas.microsoft.com/office/word/2010/wordprocessingInk" xmlns:wne="http://schemas.microsoft.com/office/word/2006/wordml" xmlns:wps="http://schemas.microsoft.com/office/word/2010/wordprocessingShape" mc:Ignorable="w14 w15 w16se w16cid w16 w16cex w16sdtdh wp14">
   <w:p>
     <w:pPr>
       <w:pStyle w:val="Header"/>
@@ -2353,7 +2323,7 @@
 </file>
 
 <file path=word/numbering.xml><?xml version="1.0" encoding="utf-8"?>
-<w:numbering xmlns:wpc="http://schemas.microsoft.com/office/word/2010/wordprocessingCanvas" xmlns:cx="http://schemas.microsoft.com/office/drawing/2014/chartex" xmlns:cx1="http://schemas.microsoft.com/office/drawing/2015/9/8/chartex" xmlns:cx2="http://schemas.microsoft.com/office/drawing/2015/10/21/chartex" xmlns:cx3="http://schemas.microsoft.com/office/drawing/2016/5/9/chartex" xmlns:cx4="http://schemas.microsoft.com/office/drawing/2016/5/10/chartex" xmlns:cx5="http://schemas.microsoft.com/office/drawing/2016/5/11/chartex" xmlns:cx6="http://schemas.microsoft.com/office/drawing/2016/5/12/chartex" xmlns:cx7="http://schemas.microsoft.com/office/drawing/2016/5/13/chartex" xmlns:cx8="http://schemas.microsoft.com/office/drawing/2016/5/14/chartex" xmlns:mc="http://schemas.openxmlformats.org/markup-compatibility/2006" xmlns:aink="http://schemas.microsoft.com/office/drawing/2016/ink" xmlns:am3d="http://schemas.microsoft.com/office/drawing/2017/model3d" xmlns:o="urn:schemas-microsoft-com:office:office" xmlns:oel="http://schemas.microsoft.com/office/2019/extlst" xmlns:r="http://schemas.openxmlformats.org/officeDocument/2006/relationships" xmlns:m="http://schemas.openxmlformats.org/officeDocument/2006/math" xmlns:v="urn:schemas-microsoft-com:vml" xmlns:wp14="http://schemas.microsoft.com/office/word/2010/wordprocessingDrawing" xmlns:wp="http://schemas.openxmlformats.org/drawingml/2006/wordprocessingDrawing" xmlns:w10="urn:schemas-microsoft-com:office:word" xmlns:w="http://schemas.openxmlformats.org/wordprocessingml/2006/main" xmlns:w14="http://schemas.microsoft.com/office/word/2010/wordml" xmlns:w15="http://schemas.microsoft.com/office/word/2012/wordml" xmlns:w16cex="http://schemas.microsoft.com/office/word/2018/wordml/cex" xmlns:w16cid="http://schemas.microsoft.com/office/word/2016/wordml/cid" xmlns:w16="http://schemas.microsoft.com/office/word/2018/wordml" xmlns:w16du="http://schemas.microsoft.com/office/word/2023/wordml/word16du" xmlns:w16sdtdh="http://schemas.microsoft.com/office/word/2020/wordml/sdtdatahash" xmlns:w16se="http://schemas.microsoft.com/office/word/2015/wordml/symex" xmlns:wpg="http://schemas.microsoft.com/office/word/2010/wordprocessingGroup" xmlns:wpi="http://schemas.microsoft.com/office/word/2010/wordprocessingInk" xmlns:wne="http://schemas.microsoft.com/office/word/2006/wordml" xmlns:wps="http://schemas.microsoft.com/office/word/2010/wordprocessingShape" mc:Ignorable="w14 w15 w16se w16cid w16 w16cex w16sdtdh wp14">
+<w:numbering xmlns:wpc="http://schemas.microsoft.com/office/word/2010/wordprocessingCanvas" xmlns:cx="http://schemas.microsoft.com/office/drawing/2014/chartex" xmlns:cx1="http://schemas.microsoft.com/office/drawing/2015/9/8/chartex" xmlns:cx2="http://schemas.microsoft.com/office/drawing/2015/10/21/chartex" xmlns:cx3="http://schemas.microsoft.com/office/drawing/2016/5/9/chartex" xmlns:cx4="http://schemas.microsoft.com/office/drawing/2016/5/10/chartex" xmlns:cx5="http://schemas.microsoft.com/office/drawing/2016/5/11/chartex" xmlns:cx6="http://schemas.microsoft.com/office/drawing/2016/5/12/chartex" xmlns:cx7="http://schemas.microsoft.com/office/drawing/2016/5/13/chartex" xmlns:cx8="http://schemas.microsoft.com/office/drawing/2016/5/14/chartex" xmlns:mc="http://schemas.openxmlformats.org/markup-compatibility/2006" xmlns:aink="http://schemas.microsoft.com/office/drawing/2016/ink" xmlns:am3d="http://schemas.microsoft.com/office/drawing/2017/model3d" xmlns:o="urn:schemas-microsoft-com:office:office" xmlns:oel="http://schemas.microsoft.com/office/2019/extlst" xmlns:r="http://schemas.openxmlformats.org/officeDocument/2006/relationships" xmlns:m="http://schemas.openxmlformats.org/officeDocument/2006/math" xmlns:v="urn:schemas-microsoft-com:vml" xmlns:wp14="http://schemas.microsoft.com/office/word/2010/wordprocessingDrawing" xmlns:wp="http://schemas.openxmlformats.org/drawingml/2006/wordprocessingDrawing" xmlns:w10="urn:schemas-microsoft-com:office:word" xmlns:w="http://schemas.openxmlformats.org/wordprocessingml/2006/main" xmlns:w14="http://schemas.microsoft.com/office/word/2010/wordml" xmlns:w15="http://schemas.microsoft.com/office/word/2012/wordml" xmlns:w16cex="http://schemas.microsoft.com/office/word/2018/wordml/cex" xmlns:w16cid="http://schemas.microsoft.com/office/word/2016/wordml/cid" xmlns:w16="http://schemas.microsoft.com/office/word/2018/wordml" xmlns:w16sdtdh="http://schemas.microsoft.com/office/word/2020/wordml/sdtdatahash" xmlns:w16se="http://schemas.microsoft.com/office/word/2015/wordml/symex" xmlns:wpg="http://schemas.microsoft.com/office/word/2010/wordprocessingGroup" xmlns:wpi="http://schemas.microsoft.com/office/word/2010/wordprocessingInk" xmlns:wne="http://schemas.microsoft.com/office/word/2006/wordml" xmlns:wps="http://schemas.microsoft.com/office/word/2010/wordprocessingShape" mc:Ignorable="w14 w15 w16se w16cid w16 w16cex w16sdtdh wp14">
   <w:abstractNum w:abstractNumId="0" w15:restartNumberingAfterBreak="0">
     <w:nsid w:val="0E340EF3"/>
     <w:multiLevelType w:val="multilevel"/>

</xml_diff>

<commit_message>
Updated verified complaint and next steps docs with most recent round of requests from NLA, changed all remaining references in interview of "GetUpToCode" to "UpToCode", fixed review screen issue where defendant's phone number was using main users phone number.
</commit_message>
<xml_diff>
--- a/docassemble/HousingCodeChecklist/data/templates/next_steps_complaint.docx
+++ b/docassemble/HousingCodeChecklist/data/templates/next_steps_complaint.docx
@@ -111,7 +111,40 @@
             <w14:bevel/>
           </w14:textOutline>
         </w:rPr>
-        <w:t xml:space="preserve">. </w:t>
+        <w:t>.</w:t>
+      </w:r>
+      <w:r>
+        <w:rPr>
+          <w:rFonts w:cstheme="minorHAnsi"/>
+          <w14:textOutline w14:w="9525" w14:cap="rnd" w14:cmpd="sng" w14:algn="ctr">
+            <w14:noFill/>
+            <w14:prstDash w14:val="solid"/>
+            <w14:bevel/>
+          </w14:textOutline>
+        </w:rPr>
+        <w:t xml:space="preserve"> </w:t>
+      </w:r>
+      <w:r>
+        <w:rPr>
+          <w:rFonts w:cstheme="minorHAnsi"/>
+          <w14:textOutline w14:w="9525" w14:cap="rnd" w14:cmpd="sng" w14:algn="ctr">
+            <w14:noFill/>
+            <w14:prstDash w14:val="solid"/>
+            <w14:bevel/>
+          </w14:textOutline>
+        </w:rPr>
+        <w:t>The</w:t>
+      </w:r>
+      <w:r>
+        <w:rPr>
+          <w:rFonts w:cstheme="minorHAnsi"/>
+          <w14:textOutline w14:w="9525" w14:cap="rnd" w14:cmpd="sng" w14:algn="ctr">
+            <w14:noFill/>
+            <w14:prstDash w14:val="solid"/>
+            <w14:bevel/>
+          </w14:textOutline>
+        </w:rPr>
+        <w:t xml:space="preserve"> docket number will be assigned later. </w:t>
       </w:r>
       <w:r>
         <w:rPr>
@@ -125,6 +158,19 @@
           </w14:textOutline>
         </w:rPr>
         <w:t>Keep a copy for yourself.</w:t>
+      </w:r>
+      <w:r>
+        <w:rPr>
+          <w:rFonts w:cstheme="minorHAnsi"/>
+          <w:b/>
+          <w:bCs/>
+          <w14:textOutline w14:w="9525" w14:cap="rnd" w14:cmpd="sng" w14:algn="ctr">
+            <w14:noFill/>
+            <w14:prstDash w14:val="solid"/>
+            <w14:bevel/>
+          </w14:textOutline>
+        </w:rPr>
+        <w:t xml:space="preserve"> </w:t>
       </w:r>
     </w:p>
     <w:p>
@@ -1351,13 +1397,12 @@
         <w:pStyle w:val="ListParagraph"/>
         <w:numPr>
           <w:ilvl w:val="0"/>
-          <w:numId w:val="4"/>
+          <w:numId w:val="9"/>
         </w:numPr>
         <w:suppressAutoHyphens w:val="0"/>
         <w:snapToGrid w:val="0"/>
         <w:spacing w:after="80" w:line="240" w:lineRule="auto"/>
         <w:rPr>
-          <w:rFonts w:cstheme="minorHAnsi"/>
           <w14:textOutline w14:w="9525" w14:cap="rnd" w14:cmpd="sng" w14:algn="ctr">
             <w14:noFill/>
             <w14:prstDash w14:val="solid"/>
@@ -1991,7 +2036,7 @@
               <v:stroke joinstyle="miter"/>
               <v:path gradientshapeok="t" o:connecttype="rect"/>
             </v:shapetype>
-            <v:shape id="Text Box 1" o:spid="_x0000_s1026" type="#_x0000_t202" style="position:absolute;left:0;text-align:left;margin-left:132.6pt;margin-top:-13.75pt;width:422pt;height:55.6pt;z-index:251661312;visibility:visible;mso-wrap-style:square;mso-width-percent:0;mso-wrap-distance-left:9pt;mso-wrap-distance-top:0;mso-wrap-distance-right:9pt;mso-wrap-distance-bottom:0;mso-position-horizontal:absolute;mso-position-horizontal-relative:text;mso-position-vertical:absolute;mso-position-vertical-relative:text;mso-width-percent:0;mso-width-relative:margin;v-text-anchor:top" o:gfxdata="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" filled="f" stroked="f" strokeweight=".5pt">
+            <v:shape id="Text Box 1" o:spid="_x0000_s1026" type="#_x0000_t202" style="position:absolute;margin-left:132.6pt;margin-top:-13.75pt;width:422pt;height:55.6pt;z-index:251661312;visibility:visible;mso-wrap-style:square;mso-width-percent:0;mso-wrap-distance-left:9pt;mso-wrap-distance-top:0;mso-wrap-distance-right:9pt;mso-wrap-distance-bottom:0;mso-position-horizontal:absolute;mso-position-horizontal-relative:text;mso-position-vertical:absolute;mso-position-vertical-relative:text;mso-width-percent:0;mso-width-relative:margin;v-text-anchor:top" o:gfxdata="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" filled="f" stroked="f" strokeweight=".5pt">
               <v:textbox>
                 <w:txbxContent>
                   <w:p>
@@ -2015,20 +2060,8 @@
                         <w:sz w:val="44"/>
                         <w:szCs w:val="44"/>
                       </w:rPr>
-                      <w:t xml:space="preserve">Next steps: Filing your court </w:t>
+                      <w:t>Next steps: Filing your court documents</w:t>
                     </w:r>
-                    <w:proofErr w:type="gramStart"/>
-                    <w:r>
-                      <w:rPr>
-                        <w:rFonts w:asciiTheme="majorHAnsi" w:eastAsiaTheme="majorEastAsia" w:hAnsiTheme="majorHAnsi" w:cstheme="majorHAnsi"/>
-                        <w:color w:val="FFFFFF" w:themeColor="background1"/>
-                        <w:spacing w:val="10"/>
-                        <w:sz w:val="44"/>
-                        <w:szCs w:val="44"/>
-                      </w:rPr>
-                      <w:t>documents</w:t>
-                    </w:r>
-                    <w:proofErr w:type="gramEnd"/>
                   </w:p>
                   <w:p>
                     <w:pPr>
@@ -3252,6 +3285,126 @@
     </w:lvl>
   </w:abstractNum>
   <w:abstractNum w:abstractNumId="9" w15:restartNumberingAfterBreak="0">
+    <w:nsid w:val="72ED47E3"/>
+    <w:multiLevelType w:val="multilevel"/>
+    <w:tmpl w:val="9E942AEA"/>
+    <w:styleLink w:val="CurrentList1"/>
+    <w:lvl w:ilvl="0">
+      <w:start w:val="1"/>
+      <w:numFmt w:val="decimal"/>
+      <w:lvlText w:val="%1."/>
+      <w:lvlJc w:val="left"/>
+      <w:pPr>
+        <w:ind w:left="360" w:hanging="360"/>
+      </w:pPr>
+      <w:rPr>
+        <w:b/>
+        <w:bCs w:val="0"/>
+        <w:i w:val="0"/>
+        <w:color w:val="000000"/>
+        <w:sz w:val="20"/>
+        <w:u w:val="none"/>
+      </w:rPr>
+    </w:lvl>
+    <w:lvl w:ilvl="1">
+      <w:start w:val="1"/>
+      <w:numFmt w:val="bullet"/>
+      <w:lvlText w:val=""/>
+      <w:lvlJc w:val="left"/>
+      <w:pPr>
+        <w:ind w:left="1440" w:hanging="360"/>
+      </w:pPr>
+      <w:rPr>
+        <w:rFonts w:ascii="Wingdings 2" w:hAnsi="Wingdings 2" w:cs="Wingdings 2" w:hint="default"/>
+        <w:u w:val="none"/>
+      </w:rPr>
+    </w:lvl>
+    <w:lvl w:ilvl="2">
+      <w:start w:val="1"/>
+      <w:numFmt w:val="lowerRoman"/>
+      <w:lvlText w:val="%3."/>
+      <w:lvlJc w:val="right"/>
+      <w:pPr>
+        <w:ind w:left="2160" w:hanging="360"/>
+      </w:pPr>
+      <w:rPr>
+        <w:u w:val="none"/>
+      </w:rPr>
+    </w:lvl>
+    <w:lvl w:ilvl="3">
+      <w:start w:val="1"/>
+      <w:numFmt w:val="decimal"/>
+      <w:lvlText w:val="%4."/>
+      <w:lvlJc w:val="left"/>
+      <w:pPr>
+        <w:ind w:left="2880" w:hanging="360"/>
+      </w:pPr>
+      <w:rPr>
+        <w:u w:val="none"/>
+      </w:rPr>
+    </w:lvl>
+    <w:lvl w:ilvl="4">
+      <w:start w:val="1"/>
+      <w:numFmt w:val="lowerLetter"/>
+      <w:lvlText w:val="%5."/>
+      <w:lvlJc w:val="left"/>
+      <w:pPr>
+        <w:ind w:left="3600" w:hanging="360"/>
+      </w:pPr>
+      <w:rPr>
+        <w:u w:val="none"/>
+      </w:rPr>
+    </w:lvl>
+    <w:lvl w:ilvl="5">
+      <w:start w:val="1"/>
+      <w:numFmt w:val="lowerRoman"/>
+      <w:lvlText w:val="%6."/>
+      <w:lvlJc w:val="right"/>
+      <w:pPr>
+        <w:ind w:left="4320" w:hanging="360"/>
+      </w:pPr>
+      <w:rPr>
+        <w:u w:val="none"/>
+      </w:rPr>
+    </w:lvl>
+    <w:lvl w:ilvl="6">
+      <w:start w:val="1"/>
+      <w:numFmt w:val="decimal"/>
+      <w:lvlText w:val="%7."/>
+      <w:lvlJc w:val="left"/>
+      <w:pPr>
+        <w:ind w:left="5040" w:hanging="360"/>
+      </w:pPr>
+      <w:rPr>
+        <w:u w:val="none"/>
+      </w:rPr>
+    </w:lvl>
+    <w:lvl w:ilvl="7">
+      <w:start w:val="1"/>
+      <w:numFmt w:val="lowerLetter"/>
+      <w:lvlText w:val="%8."/>
+      <w:lvlJc w:val="left"/>
+      <w:pPr>
+        <w:ind w:left="5760" w:hanging="360"/>
+      </w:pPr>
+      <w:rPr>
+        <w:u w:val="none"/>
+      </w:rPr>
+    </w:lvl>
+    <w:lvl w:ilvl="8">
+      <w:start w:val="1"/>
+      <w:numFmt w:val="lowerRoman"/>
+      <w:lvlText w:val="%9."/>
+      <w:lvlJc w:val="right"/>
+      <w:pPr>
+        <w:ind w:left="6480" w:hanging="360"/>
+      </w:pPr>
+      <w:rPr>
+        <w:u w:val="none"/>
+      </w:rPr>
+    </w:lvl>
+  </w:abstractNum>
+  <w:abstractNum w:abstractNumId="10" w15:restartNumberingAfterBreak="0">
     <w:nsid w:val="73B41158"/>
     <w:multiLevelType w:val="hybridMultilevel"/>
     <w:tmpl w:val="9E84A5B4"/>
@@ -3341,7 +3494,7 @@
     </w:lvl>
   </w:abstractNum>
   <w:num w:numId="1" w16cid:durableId="487285414">
-    <w:abstractNumId w:val="9"/>
+    <w:abstractNumId w:val="10"/>
   </w:num>
   <w:num w:numId="2" w16cid:durableId="1943763532">
     <w:abstractNumId w:val="1"/>
@@ -3369,6 +3522,9 @@
   </w:num>
   <w:num w:numId="10" w16cid:durableId="375618137">
     <w:abstractNumId w:val="8"/>
+  </w:num>
+  <w:num w:numId="11" w16cid:durableId="455682643">
+    <w:abstractNumId w:val="9"/>
   </w:num>
 </w:numbering>
 </file>
@@ -4112,6 +4268,16 @@
       <w:shd w:val="clear" w:color="auto" w:fill="E1DFDD"/>
     </w:rPr>
   </w:style>
+  <w:style w:type="numbering" w:customStyle="1" w:styleId="CurrentList1">
+    <w:name w:val="Current List1"/>
+    <w:uiPriority w:val="99"/>
+    <w:rsid w:val="003B5328"/>
+    <w:pPr>
+      <w:numPr>
+        <w:numId w:val="11"/>
+      </w:numPr>
+    </w:pPr>
+  </w:style>
 </w:styles>
 </file>
 

</xml_diff>